<commit_message>
Updated assignment Word doc, index.js, and loops.js
</commit_message>
<xml_diff>
--- a/Week 3 Coding Assignment.docx
+++ b/Week 3 Coding Assignment.docx
@@ -492,6 +492,12 @@
         <w:rPr>
           <w:szCs w:val="24"/>
         </w:rPr>
+        <w:t xml:space="preserve"> </w:t>
+      </w:r>
+      <w:r>
+        <w:rPr>
+          <w:szCs w:val="24"/>
+        </w:rPr>
         <w:t>‘</w:t>
       </w:r>
       <w:r>
@@ -624,13 +630,7 @@
         <w:rPr>
           <w:szCs w:val="24"/>
         </w:rPr>
-        <w:t>’</w:t>
-      </w:r>
-      <w:r>
-        <w:rPr>
-          <w:szCs w:val="24"/>
-        </w:rPr>
-        <w:t>.</w:t>
+        <w:t>’.</w:t>
       </w:r>
     </w:p>
     <w:p>
@@ -692,7 +692,7 @@
       <w:pPr>
         <w:pStyle w:val="ListParagraph"/>
         <w:numPr>
-          <w:ilvl w:val="0"/>
+          <w:ilvl w:val="1"/>
           <w:numId w:val="5"/>
         </w:numPr>
         <w:rPr>
@@ -703,8 +703,82 @@
         <w:rPr>
           <w:szCs w:val="24"/>
         </w:rPr>
-        <w:t>How do you access the first element of any array?</w:t>
-      </w:r>
+        <w:t>Programmatically</w:t>
+      </w:r>
+      <w:r>
+        <w:rPr>
+          <w:szCs w:val="24"/>
+        </w:rPr>
+        <w:t xml:space="preserve"> using array[array.length – 1];</w:t>
+      </w:r>
+    </w:p>
+    <w:p>
+      <w:pPr>
+        <w:pStyle w:val="ListParagraph"/>
+        <w:numPr>
+          <w:ilvl w:val="1"/>
+          <w:numId w:val="5"/>
+        </w:numPr>
+        <w:rPr>
+          <w:szCs w:val="24"/>
+        </w:rPr>
+      </w:pPr>
+      <w:r>
+        <w:rPr>
+          <w:szCs w:val="24"/>
+        </w:rPr>
+        <w:t>Array.pop will return the last element and remove it from the array</w:t>
+      </w:r>
+    </w:p>
+    <w:p>
+      <w:pPr>
+        <w:pStyle w:val="ListParagraph"/>
+        <w:numPr>
+          <w:ilvl w:val="1"/>
+          <w:numId w:val="5"/>
+        </w:numPr>
+        <w:rPr>
+          <w:szCs w:val="24"/>
+        </w:rPr>
+      </w:pPr>
+      <w:r>
+        <w:rPr>
+          <w:szCs w:val="24"/>
+        </w:rPr>
+        <w:t xml:space="preserve">Array.push(“Tim”) will insert the string “Tim” </w:t>
+      </w:r>
+      <w:r>
+        <w:rPr>
+          <w:szCs w:val="24"/>
+        </w:rPr>
+        <w:t>as</w:t>
+      </w:r>
+      <w:r>
+        <w:rPr>
+          <w:szCs w:val="24"/>
+        </w:rPr>
+        <w:t xml:space="preserve"> the new </w:t>
+      </w:r>
+      <w:r>
+        <w:rPr>
+          <w:szCs w:val="24"/>
+        </w:rPr>
+        <w:t>ultimate</w:t>
+      </w:r>
+      <w:r>
+        <w:rPr>
+          <w:szCs w:val="24"/>
+        </w:rPr>
+        <w:t xml:space="preserve"> element of the</w:t>
+      </w:r>
+      <w:r>
+        <w:rPr>
+          <w:szCs w:val="24"/>
+        </w:rPr>
+        <w:t xml:space="preserve"> array</w:t>
+      </w:r>
+      <w:bookmarkStart w:id="0" w:name="_GoBack"/>
+      <w:bookmarkEnd w:id="0"/>
     </w:p>
     <w:p>
       <w:pPr>
@@ -721,35 +795,43 @@
         <w:rPr>
           <w:szCs w:val="24"/>
         </w:rPr>
-        <w:t xml:space="preserve">Create a new array called </w:t>
-      </w:r>
-      <w:proofErr w:type="spellStart"/>
-      <w:r>
-        <w:rPr>
-          <w:szCs w:val="24"/>
-        </w:rPr>
-        <w:t>nameLengths</w:t>
-      </w:r>
-      <w:proofErr w:type="spellEnd"/>
-      <w:r>
-        <w:rPr>
-          <w:szCs w:val="24"/>
-        </w:rPr>
-        <w:t xml:space="preserve">. Write a loop to iterate over the previously created names array and add the length of each name to the </w:t>
-      </w:r>
-      <w:proofErr w:type="spellStart"/>
-      <w:r>
-        <w:rPr>
-          <w:szCs w:val="24"/>
-        </w:rPr>
-        <w:t>nameLengths</w:t>
-      </w:r>
-      <w:proofErr w:type="spellEnd"/>
-      <w:r>
-        <w:rPr>
-          <w:szCs w:val="24"/>
-        </w:rPr>
-        <w:t xml:space="preserve"> array.</w:t>
+        <w:t>How do you access the first element of any array?</w:t>
+      </w:r>
+    </w:p>
+    <w:p>
+      <w:pPr>
+        <w:pStyle w:val="ListParagraph"/>
+        <w:numPr>
+          <w:ilvl w:val="1"/>
+          <w:numId w:val="5"/>
+        </w:numPr>
+        <w:rPr>
+          <w:szCs w:val="24"/>
+        </w:rPr>
+      </w:pPr>
+      <w:r>
+        <w:rPr>
+          <w:szCs w:val="24"/>
+        </w:rPr>
+        <w:t>Directly using array[0];</w:t>
+      </w:r>
+    </w:p>
+    <w:p>
+      <w:pPr>
+        <w:pStyle w:val="ListParagraph"/>
+        <w:numPr>
+          <w:ilvl w:val="1"/>
+          <w:numId w:val="5"/>
+        </w:numPr>
+        <w:rPr>
+          <w:szCs w:val="24"/>
+        </w:rPr>
+      </w:pPr>
+      <w:r>
+        <w:rPr>
+          <w:szCs w:val="24"/>
+        </w:rPr>
+        <w:t>Programmatically using array[array.length – array.length];</w:t>
       </w:r>
     </w:p>
     <w:p>
@@ -767,21 +849,7 @@
         <w:rPr>
           <w:szCs w:val="24"/>
         </w:rPr>
-        <w:t xml:space="preserve">Write a loop to iterate over the </w:t>
-      </w:r>
-      <w:proofErr w:type="spellStart"/>
-      <w:r>
-        <w:rPr>
-          <w:szCs w:val="24"/>
-        </w:rPr>
-        <w:t>nameLengths</w:t>
-      </w:r>
-      <w:proofErr w:type="spellEnd"/>
-      <w:r>
-        <w:rPr>
-          <w:szCs w:val="24"/>
-        </w:rPr>
-        <w:t xml:space="preserve"> array and calculate the sum of all the elements in the array. Print the result to the console.</w:t>
+        <w:t>Create a new array called nameLengths. Write a loop to iterate over the previously created names array and add the length of each name to the nameLengths array.</w:t>
       </w:r>
     </w:p>
     <w:p>
@@ -799,105 +867,7 @@
         <w:rPr>
           <w:szCs w:val="24"/>
         </w:rPr>
-        <w:t xml:space="preserve">Write a </w:t>
-      </w:r>
-      <w:r>
-        <w:rPr>
-          <w:szCs w:val="24"/>
-        </w:rPr>
-        <w:t>function</w:t>
-      </w:r>
-      <w:r>
-        <w:rPr>
-          <w:szCs w:val="24"/>
-        </w:rPr>
-        <w:t xml:space="preserve"> that takes </w:t>
-      </w:r>
-      <w:r>
-        <w:rPr>
-          <w:szCs w:val="24"/>
-        </w:rPr>
-        <w:t>two parameters, word and n</w:t>
-      </w:r>
-      <w:r>
-        <w:rPr>
-          <w:szCs w:val="24"/>
-        </w:rPr>
-        <w:t>,</w:t>
-      </w:r>
-      <w:r>
-        <w:rPr>
-          <w:szCs w:val="24"/>
-        </w:rPr>
-        <w:t xml:space="preserve"> as arguments and returns the </w:t>
-      </w:r>
-      <w:r>
-        <w:rPr>
-          <w:szCs w:val="24"/>
-        </w:rPr>
-        <w:t xml:space="preserve">word concatenated to itself n number of times. (i.e. if I pass in </w:t>
-      </w:r>
-      <w:r>
-        <w:rPr>
-          <w:szCs w:val="24"/>
-        </w:rPr>
-        <w:t>‘</w:t>
-      </w:r>
-      <w:r>
-        <w:rPr>
-          <w:szCs w:val="24"/>
-        </w:rPr>
-        <w:t>Hello</w:t>
-      </w:r>
-      <w:r>
-        <w:rPr>
-          <w:szCs w:val="24"/>
-        </w:rPr>
-        <w:t>’</w:t>
-      </w:r>
-      <w:r>
-        <w:rPr>
-          <w:szCs w:val="24"/>
-        </w:rPr>
-        <w:t xml:space="preserve"> and 3, I would expect the </w:t>
-      </w:r>
-      <w:r>
-        <w:rPr>
-          <w:szCs w:val="24"/>
-        </w:rPr>
-        <w:t xml:space="preserve">function </w:t>
-      </w:r>
-      <w:r>
-        <w:rPr>
-          <w:szCs w:val="24"/>
-        </w:rPr>
-        <w:t xml:space="preserve">to return </w:t>
-      </w:r>
-      <w:r>
-        <w:rPr>
-          <w:szCs w:val="24"/>
-        </w:rPr>
-        <w:t>‘</w:t>
-      </w:r>
-      <w:proofErr w:type="spellStart"/>
-      <w:r>
-        <w:rPr>
-          <w:szCs w:val="24"/>
-        </w:rPr>
-        <w:t>HelloHelloHello</w:t>
-      </w:r>
-      <w:proofErr w:type="spellEnd"/>
-      <w:r>
-        <w:rPr>
-          <w:szCs w:val="24"/>
-        </w:rPr>
-        <w:t>’</w:t>
-      </w:r>
-      <w:r>
-        <w:rPr>
-          <w:szCs w:val="24"/>
-        </w:rPr>
-        <w:t>).</w:t>
+        <w:t>Write a loop to iterate over the nameLengths array and calculate the sum of all the elements in the array. Print the result to the console.</w:t>
       </w:r>
     </w:p>
     <w:p>
@@ -921,53 +891,97 @@
         <w:rPr>
           <w:szCs w:val="24"/>
         </w:rPr>
+        <w:t>function</w:t>
+      </w:r>
+      <w:r>
+        <w:rPr>
+          <w:szCs w:val="24"/>
+        </w:rPr>
+        <w:t xml:space="preserve"> that takes </w:t>
+      </w:r>
+      <w:r>
+        <w:rPr>
+          <w:szCs w:val="24"/>
+        </w:rPr>
+        <w:t>two parameters, word and n</w:t>
+      </w:r>
+      <w:r>
+        <w:rPr>
+          <w:szCs w:val="24"/>
+        </w:rPr>
+        <w:t>,</w:t>
+      </w:r>
+      <w:r>
+        <w:rPr>
+          <w:szCs w:val="24"/>
+        </w:rPr>
+        <w:t xml:space="preserve"> as arguments and returns the </w:t>
+      </w:r>
+      <w:r>
+        <w:rPr>
+          <w:szCs w:val="24"/>
+        </w:rPr>
+        <w:t xml:space="preserve">word concatenated to itself n number of times. (i.e. if I pass in </w:t>
+      </w:r>
+      <w:r>
+        <w:rPr>
+          <w:szCs w:val="24"/>
+        </w:rPr>
+        <w:t>‘</w:t>
+      </w:r>
+      <w:r>
+        <w:rPr>
+          <w:szCs w:val="24"/>
+        </w:rPr>
+        <w:t>Hello</w:t>
+      </w:r>
+      <w:r>
+        <w:rPr>
+          <w:szCs w:val="24"/>
+        </w:rPr>
+        <w:t>’</w:t>
+      </w:r>
+      <w:r>
+        <w:rPr>
+          <w:szCs w:val="24"/>
+        </w:rPr>
+        <w:t xml:space="preserve"> and 3, I would expect the </w:t>
+      </w:r>
+      <w:r>
+        <w:rPr>
+          <w:szCs w:val="24"/>
+        </w:rPr>
         <w:t xml:space="preserve">function </w:t>
       </w:r>
       <w:r>
         <w:rPr>
           <w:szCs w:val="24"/>
         </w:rPr>
-        <w:t xml:space="preserve">that takes two </w:t>
-      </w:r>
-      <w:r>
-        <w:rPr>
-          <w:szCs w:val="24"/>
-        </w:rPr>
-        <w:t>parameters</w:t>
-      </w:r>
-      <w:r>
-        <w:rPr>
-          <w:szCs w:val="24"/>
-        </w:rPr>
-        <w:t xml:space="preserve">, </w:t>
-      </w:r>
-      <w:proofErr w:type="spellStart"/>
-      <w:r>
-        <w:rPr>
-          <w:szCs w:val="24"/>
-        </w:rPr>
-        <w:t>firstName</w:t>
-      </w:r>
-      <w:proofErr w:type="spellEnd"/>
-      <w:r>
-        <w:rPr>
-          <w:szCs w:val="24"/>
-        </w:rPr>
-        <w:t xml:space="preserve"> and </w:t>
-      </w:r>
-      <w:proofErr w:type="spellStart"/>
-      <w:r>
-        <w:rPr>
-          <w:szCs w:val="24"/>
-        </w:rPr>
-        <w:t>lastName</w:t>
-      </w:r>
-      <w:proofErr w:type="spellEnd"/>
-      <w:r>
-        <w:rPr>
-          <w:szCs w:val="24"/>
-        </w:rPr>
-        <w:t>, and returns a full name (the full name should be the first and the last name separated by a space).</w:t>
+        <w:t xml:space="preserve">to return </w:t>
+      </w:r>
+      <w:r>
+        <w:rPr>
+          <w:szCs w:val="24"/>
+        </w:rPr>
+        <w:t>‘</w:t>
+      </w:r>
+      <w:r>
+        <w:rPr>
+          <w:szCs w:val="24"/>
+        </w:rPr>
+        <w:t>HelloHelloHello</w:t>
+      </w:r>
+      <w:r>
+        <w:rPr>
+          <w:szCs w:val="24"/>
+        </w:rPr>
+        <w:t>’</w:t>
+      </w:r>
+      <w:r>
+        <w:rPr>
+          <w:szCs w:val="24"/>
+        </w:rPr>
+        <w:t>).</w:t>
       </w:r>
     </w:p>
     <w:p>
@@ -997,31 +1011,19 @@
         <w:rPr>
           <w:szCs w:val="24"/>
         </w:rPr>
-        <w:t xml:space="preserve">that takes an array of </w:t>
-      </w:r>
-      <w:r>
-        <w:rPr>
-          <w:szCs w:val="24"/>
-        </w:rPr>
-        <w:t>numbers</w:t>
-      </w:r>
-      <w:r>
-        <w:rPr>
-          <w:szCs w:val="24"/>
-        </w:rPr>
-        <w:t xml:space="preserve"> and returns true if the sum of all the </w:t>
-      </w:r>
-      <w:r>
-        <w:rPr>
-          <w:szCs w:val="24"/>
-        </w:rPr>
-        <w:t>numbers</w:t>
-      </w:r>
-      <w:r>
-        <w:rPr>
-          <w:szCs w:val="24"/>
-        </w:rPr>
-        <w:t xml:space="preserve"> in the array is greater than 100.</w:t>
+        <w:t xml:space="preserve">that takes two </w:t>
+      </w:r>
+      <w:r>
+        <w:rPr>
+          <w:szCs w:val="24"/>
+        </w:rPr>
+        <w:t>parameters</w:t>
+      </w:r>
+      <w:r>
+        <w:rPr>
+          <w:szCs w:val="24"/>
+        </w:rPr>
+        <w:t>, firstName and lastName, and returns a full name (the full name should be the first and the last name separated by a space).</w:t>
       </w:r>
     </w:p>
     <w:p>
@@ -1063,7 +1065,19 @@
         <w:rPr>
           <w:szCs w:val="24"/>
         </w:rPr>
-        <w:t xml:space="preserve"> and returns the average of all the elements in the array.</w:t>
+        <w:t xml:space="preserve"> and returns true if the sum of all the </w:t>
+      </w:r>
+      <w:r>
+        <w:rPr>
+          <w:szCs w:val="24"/>
+        </w:rPr>
+        <w:t>numbers</w:t>
+      </w:r>
+      <w:r>
+        <w:rPr>
+          <w:szCs w:val="24"/>
+        </w:rPr>
+        <w:t xml:space="preserve"> in the array is greater than 100.</w:t>
       </w:r>
     </w:p>
     <w:p>
@@ -1093,7 +1107,7 @@
         <w:rPr>
           <w:szCs w:val="24"/>
         </w:rPr>
-        <w:t xml:space="preserve">that takes two arrays of </w:t>
+        <w:t xml:space="preserve">that takes an array of </w:t>
       </w:r>
       <w:r>
         <w:rPr>
@@ -1105,7 +1119,7 @@
         <w:rPr>
           <w:szCs w:val="24"/>
         </w:rPr>
-        <w:t xml:space="preserve"> and returns true if the average of the elements in the first array is greater than the average of the elements in the second array.</w:t>
+        <w:t xml:space="preserve"> and returns the average of all the elements in the array.</w:t>
       </w:r>
     </w:p>
     <w:p>
@@ -1135,49 +1149,49 @@
         <w:rPr>
           <w:szCs w:val="24"/>
         </w:rPr>
-        <w:t xml:space="preserve">called </w:t>
-      </w:r>
-      <w:proofErr w:type="spellStart"/>
-      <w:r>
-        <w:rPr>
-          <w:szCs w:val="24"/>
-        </w:rPr>
-        <w:t>willBuyDrink</w:t>
-      </w:r>
-      <w:proofErr w:type="spellEnd"/>
-      <w:r>
-        <w:rPr>
-          <w:szCs w:val="24"/>
-        </w:rPr>
-        <w:t xml:space="preserve"> that takes a </w:t>
-      </w:r>
-      <w:proofErr w:type="spellStart"/>
-      <w:r>
-        <w:rPr>
-          <w:szCs w:val="24"/>
-        </w:rPr>
-        <w:t>boolean</w:t>
-      </w:r>
-      <w:proofErr w:type="spellEnd"/>
-      <w:r>
-        <w:rPr>
-          <w:szCs w:val="24"/>
-        </w:rPr>
-        <w:t xml:space="preserve"> </w:t>
-      </w:r>
-      <w:proofErr w:type="spellStart"/>
-      <w:r>
-        <w:rPr>
-          <w:szCs w:val="24"/>
-        </w:rPr>
-        <w:t>isHotOutside</w:t>
-      </w:r>
-      <w:proofErr w:type="spellEnd"/>
-      <w:r>
-        <w:rPr>
-          <w:szCs w:val="24"/>
-        </w:rPr>
-        <w:t xml:space="preserve">, and a </w:t>
+        <w:t xml:space="preserve">that takes two arrays of </w:t>
+      </w:r>
+      <w:r>
+        <w:rPr>
+          <w:szCs w:val="24"/>
+        </w:rPr>
+        <w:t>numbers</w:t>
+      </w:r>
+      <w:r>
+        <w:rPr>
+          <w:szCs w:val="24"/>
+        </w:rPr>
+        <w:t xml:space="preserve"> and returns true if the average of the elements in the first array is greater than the average of the elements in the second array.</w:t>
+      </w:r>
+    </w:p>
+    <w:p>
+      <w:pPr>
+        <w:pStyle w:val="ListParagraph"/>
+        <w:numPr>
+          <w:ilvl w:val="0"/>
+          <w:numId w:val="5"/>
+        </w:numPr>
+        <w:rPr>
+          <w:szCs w:val="24"/>
+        </w:rPr>
+      </w:pPr>
+      <w:r>
+        <w:rPr>
+          <w:szCs w:val="24"/>
+        </w:rPr>
+        <w:t xml:space="preserve">Write a </w:t>
+      </w:r>
+      <w:r>
+        <w:rPr>
+          <w:szCs w:val="24"/>
+        </w:rPr>
+        <w:t xml:space="preserve">function </w:t>
+      </w:r>
+      <w:r>
+        <w:rPr>
+          <w:szCs w:val="24"/>
+        </w:rPr>
+        <w:t xml:space="preserve">called willBuyDrink that takes a boolean isHotOutside, and a </w:t>
       </w:r>
       <w:r>
         <w:rPr>
@@ -1189,35 +1203,7 @@
         <w:rPr>
           <w:szCs w:val="24"/>
         </w:rPr>
-        <w:t xml:space="preserve"> </w:t>
-      </w:r>
-      <w:proofErr w:type="spellStart"/>
-      <w:r>
-        <w:rPr>
-          <w:szCs w:val="24"/>
-        </w:rPr>
-        <w:t>moneyInPocket</w:t>
-      </w:r>
-      <w:proofErr w:type="spellEnd"/>
-      <w:r>
-        <w:rPr>
-          <w:szCs w:val="24"/>
-        </w:rPr>
-        <w:t xml:space="preserve">, and returns true if it is hot outside and if </w:t>
-      </w:r>
-      <w:proofErr w:type="spellStart"/>
-      <w:r>
-        <w:rPr>
-          <w:szCs w:val="24"/>
-        </w:rPr>
-        <w:t>moneyInPocket</w:t>
-      </w:r>
-      <w:proofErr w:type="spellEnd"/>
-      <w:r>
-        <w:rPr>
-          <w:szCs w:val="24"/>
-        </w:rPr>
-        <w:t xml:space="preserve"> is greater than 10.50.</w:t>
+        <w:t xml:space="preserve"> moneyInPocket, and returns true if it is hot outside and if moneyInPocket is greater than 10.50.</w:t>
       </w:r>
     </w:p>
     <w:p>
@@ -1337,27 +1323,9 @@
             <w:b/>
             <w:szCs w:val="24"/>
           </w:rPr>
-          <w:t>https://github.com/mctimoth/F</w:t>
-        </w:r>
-        <w:r>
-          <w:rPr>
-            <w:rStyle w:val="Hyperlink"/>
-            <w:b/>
-            <w:szCs w:val="24"/>
-          </w:rPr>
-          <w:t>E</w:t>
-        </w:r>
-        <w:r>
-          <w:rPr>
-            <w:rStyle w:val="Hyperlink"/>
-            <w:b/>
-            <w:szCs w:val="24"/>
-          </w:rPr>
-          <w:t>SD-Week3</w:t>
+          <w:t>https://github.com/mctimoth/FESD-Week3</w:t>
         </w:r>
       </w:hyperlink>
-      <w:bookmarkStart w:id="0" w:name="_GoBack"/>
-      <w:bookmarkEnd w:id="0"/>
     </w:p>
     <w:sectPr>
       <w:headerReference w:type="default" r:id="rId8"/>

</xml_diff>